<commit_message>
Fixes image styles for Word 2007 and Office 2011
</commit_message>
<xml_diff>
--- a/samples/resources/Sample_11_ReadWord2007.docx
+++ b/samples/resources/Sample_11_ReadWord2007.docx
@@ -4,7 +4,7 @@
   <w:body>
     <w:p>
       <w:pPr>
-        <w:pStyle w:val="Heading1"/>
+        <w:pStyle w:val="berschrift1"/>
       </w:pPr>
       <w:r>
         <w:t xml:space="preserve">PHP </w:t>
@@ -16,12 +16,15 @@
         </w:rPr>
         <w:t>Word</w:t>
       </w:r>
-      <w:bookmarkStart w:id="0" w:name="_GoBack"/>
-      <w:bookmarkEnd w:id="0"/>
     </w:p>
     <w:p>
-      <w:r>
-        <w:t>PHPWord is a</w:t>
+      <w:proofErr w:type="spellStart"/>
+      <w:r>
+        <w:t>PHPWord</w:t>
+      </w:r>
+      <w:proofErr w:type="spellEnd"/>
+      <w:r>
+        <w:t xml:space="preserve"> is a</w:t>
       </w:r>
       <w:r>
         <w:t xml:space="preserve"> pure PHP library for reading and writing Word</w:t>
@@ -54,15 +57,25 @@
         <w:t xml:space="preserve"> rea</w:t>
       </w:r>
       <w:r>
-        <w:t xml:space="preserve">d/write capabilites of </w:t>
+        <w:t xml:space="preserve">d/write </w:t>
+      </w:r>
+      <w:proofErr w:type="spellStart"/>
+      <w:r>
+        <w:t>capabilites</w:t>
+      </w:r>
+      <w:proofErr w:type="spellEnd"/>
+      <w:r>
+        <w:t xml:space="preserve"> of </w:t>
       </w:r>
       <w:hyperlink r:id="rId8" w:history="1">
+        <w:proofErr w:type="spellStart"/>
         <w:r>
           <w:rPr>
             <w:rStyle w:val="Hyperlink"/>
           </w:rPr>
           <w:t>PHPWord</w:t>
         </w:r>
+        <w:proofErr w:type="spellEnd"/>
       </w:hyperlink>
       <w:r>
         <w:t>.</w:t>
@@ -72,7 +85,7 @@
       <w:r>
         <w:t xml:space="preserve">It can </w:t>
       </w:r>
-      <w:del w:id="1" w:author="Microsoft Office User" w:date="2018-01-23T21:42:00Z">
+      <w:del w:id="0" w:author="Microsoft Office User" w:date="2018-01-23T21:42:00Z">
         <w:r>
           <w:delText xml:space="preserve">even </w:delText>
         </w:r>
@@ -82,8 +95,13 @@
       </w:r>
     </w:p>
     <w:p>
-      <w:r>
-        <w:t>PHPWord can apply font formats such as</w:t>
+      <w:proofErr w:type="spellStart"/>
+      <w:r>
+        <w:t>PHPWord</w:t>
+      </w:r>
+      <w:proofErr w:type="spellEnd"/>
+      <w:r>
+        <w:t xml:space="preserve"> can apply font formats such as</w:t>
       </w:r>
       <w:r>
         <w:t xml:space="preserve"> </w:t>
@@ -214,14 +232,19 @@
         <w:t>one</w:t>
       </w:r>
       <w:r>
-        <w:t xml:space="preserve"> text break (empty paragraph) before this one that can be created also by PHPWord</w:t>
-      </w:r>
+        <w:t xml:space="preserve"> text break (empty paragraph) before this one that can be created also by </w:t>
+      </w:r>
+      <w:proofErr w:type="spellStart"/>
+      <w:r>
+        <w:t>PHPWord</w:t>
+      </w:r>
+      <w:proofErr w:type="spellEnd"/>
       <w:r>
         <w:t xml:space="preserve"> </w:t>
       </w:r>
       <w:r>
         <w:rPr>
-          <w:rStyle w:val="EndnoteReference"/>
+          <w:rStyle w:val="Endnotenzeichen"/>
         </w:rPr>
         <w:endnoteReference w:id="1"/>
       </w:r>
@@ -237,8 +260,13 @@
         <w:spacing w:before="360" w:after="240" w:line="360" w:lineRule="auto"/>
         <w:jc w:val="both"/>
       </w:pPr>
-      <w:r>
-        <w:t xml:space="preserve">PHPWord can also format paragraph such as this </w:t>
+      <w:proofErr w:type="spellStart"/>
+      <w:r>
+        <w:t>PHPWord</w:t>
+      </w:r>
+      <w:proofErr w:type="spellEnd"/>
+      <w:r>
+        <w:t xml:space="preserve"> can also format paragraph such as this </w:t>
       </w:r>
       <w:r>
         <w:t>justified</w:t>
@@ -274,11 +302,24 @@
           <w:cols w:num="2" w:space="720"/>
         </w:sectPr>
       </w:pPr>
-      <w:r>
-        <w:t>PHPWord can also create multicolumn paragra</w:t>
-      </w:r>
-      <w:r>
-        <w:t xml:space="preserve">ph which is treated as a new section with continous break type. We can define </w:t>
+      <w:proofErr w:type="spellStart"/>
+      <w:r>
+        <w:t>PHPWord</w:t>
+      </w:r>
+      <w:proofErr w:type="spellEnd"/>
+      <w:r>
+        <w:t xml:space="preserve"> can also create multicolumn paragra</w:t>
+      </w:r>
+      <w:r>
+        <w:t xml:space="preserve">ph which is treated as a new section with </w:t>
+      </w:r>
+      <w:proofErr w:type="spellStart"/>
+      <w:r>
+        <w:t>continous</w:t>
+      </w:r>
+      <w:proofErr w:type="spellEnd"/>
+      <w:r>
+        <w:t xml:space="preserve"> break type. We can define </w:t>
       </w:r>
       <w:r>
         <w:t>either the number of columns or spacing between the columns.</w:t>
@@ -287,15 +328,20 @@
     <w:p/>
     <w:p>
       <w:pPr>
-        <w:pStyle w:val="Heading2"/>
+        <w:pStyle w:val="berschrift2"/>
       </w:pPr>
       <w:r>
         <w:t>Lists</w:t>
       </w:r>
     </w:p>
     <w:p>
-      <w:r>
-        <w:t>PHPWord can create bulleted lists …</w:t>
+      <w:proofErr w:type="spellStart"/>
+      <w:r>
+        <w:t>PHPWord</w:t>
+      </w:r>
+      <w:proofErr w:type="spellEnd"/>
+      <w:r>
+        <w:t xml:space="preserve"> can create bulleted lists …</w:t>
       </w:r>
     </w:p>
     <w:p>
@@ -369,7 +415,7 @@
     </w:p>
     <w:p>
       <w:pPr>
-        <w:pStyle w:val="Heading2"/>
+        <w:pStyle w:val="berschrift2"/>
       </w:pPr>
       <w:r>
         <w:t>Tables</w:t>
@@ -377,7 +423,15 @@
     </w:p>
     <w:p>
       <w:r>
-        <w:t>Tables are also easy to be made by using PHPWord.</w:t>
+        <w:t xml:space="preserve">Tables are also easy to be made by using </w:t>
+      </w:r>
+      <w:proofErr w:type="spellStart"/>
+      <w:r>
+        <w:t>PHPWord</w:t>
+      </w:r>
+      <w:proofErr w:type="spellEnd"/>
+      <w:r>
+        <w:t>.</w:t>
       </w:r>
     </w:p>
     <w:tbl>
@@ -415,7 +469,7 @@
             </w:r>
             <w:r>
               <w:rPr>
-                <w:rStyle w:val="FootnoteReference"/>
+                <w:rStyle w:val="Funotenzeichen"/>
               </w:rPr>
               <w:footnoteReference w:id="1"/>
             </w:r>
@@ -437,7 +491,7 @@
             </w:r>
             <w:r>
               <w:rPr>
-                <w:rStyle w:val="FootnoteReference"/>
+                <w:rStyle w:val="Funotenzeichen"/>
               </w:rPr>
               <w:footnoteReference w:id="2"/>
             </w:r>
@@ -481,7 +535,7 @@
     <w:p/>
     <w:p>
       <w:pPr>
-        <w:pStyle w:val="Heading2"/>
+        <w:pStyle w:val="berschrift2"/>
       </w:pPr>
       <w:r>
         <w:br w:type="page"/>
@@ -492,16 +546,26 @@
       </w:r>
     </w:p>
     <w:p>
-      <w:r>
-        <w:t>PHPWord can insert images in your documents.</w:t>
+      <w:proofErr w:type="spellStart"/>
+      <w:r>
+        <w:t>PHPWord</w:t>
+      </w:r>
+      <w:proofErr w:type="spellEnd"/>
+      <w:r>
+        <w:t xml:space="preserve"> can insert images in your documents.</w:t>
       </w:r>
     </w:p>
     <w:p>
-      <w:r>
+      <w:pPr>
         <w:rPr>
           <w:noProof/>
         </w:rPr>
-        <w:pict w14:anchorId="703B5BE6">
+      </w:pPr>
+      <w:r>
+        <w:rPr>
+          <w:noProof/>
+        </w:rPr>
+        <w:pict w14:anchorId="125A95C9">
           <v:shapetype id="_x0000_t75" coordsize="21600,21600" o:spt="75" o:preferrelative="t" path="m@4@5l@4@11@9@11@9@5xe" filled="f" stroked="f">
             <v:stroke joinstyle="miter"/>
             <v:formulas>
@@ -521,12 +585,80 @@
             <v:path o:extrusionok="f" gradientshapeok="t" o:connecttype="rect"/>
             <o:lock v:ext="edit" aspectratio="t"/>
           </v:shapetype>
-          <v:shape id="_x0000_i1025" type="#_x0000_t75" alt="_earth" style="width:374.75pt;height:374.75pt;mso-width-percent:0;mso-height-percent:0;mso-width-percent:0;mso-height-percent:0">
-            <v:imagedata r:id="rId13" o:title="_earth"/>
+          <v:shape id="_x0000_s1027" type="#_x0000_t75" style="position:absolute;margin-left:206.4pt;margin-top:1.75pt;width:207.6pt;height:197.65pt;z-index:1;mso-position-horizontal-relative:text;mso-position-vertical-relative:text;mso-width-relative:page;mso-height-relative:page">
+            <v:imagedata r:id="rId13" o:title=""/>
+            <w10:wrap type="square"/>
           </v:shape>
         </w:pict>
       </w:r>
+      <w:r>
+        <w:rPr>
+          <w:noProof/>
+        </w:rPr>
+        <w:pict w14:anchorId="703B5BE6">
+          <v:shape id="_x0000_i1025" type="#_x0000_t75" alt="_earth" style="width:198.75pt;height:198.75pt;mso-width-percent:0;mso-height-percent:0;mso-width-percent:0;mso-height-percent:0">
+            <v:imagedata r:id="rId14" o:title="_earth"/>
+          </v:shape>
+        </w:pict>
+      </w:r>
     </w:p>
+    <w:p/>
+    <w:p>
+      <w:pPr>
+        <w:rPr>
+          <w:rFonts w:ascii="Cambria" w:hAnsi="Cambria"/>
+          <w:b/>
+          <w:i/>
+          <w:sz w:val="28"/>
+          <w:szCs w:val="28"/>
+        </w:rPr>
+      </w:pPr>
+      <w:r>
+        <w:rPr>
+          <w:rFonts w:ascii="Cambria" w:hAnsi="Cambria"/>
+          <w:b/>
+          <w:i/>
+          <w:sz w:val="28"/>
+          <w:szCs w:val="28"/>
+        </w:rPr>
+        <w:t>Tabs</w:t>
+      </w:r>
+      <w:bookmarkStart w:id="1" w:name="_GoBack"/>
+      <w:bookmarkEnd w:id="1"/>
+    </w:p>
+    <w:p>
+      <w:proofErr w:type="spellStart"/>
+      <w:r>
+        <w:t>PHPWord</w:t>
+      </w:r>
+      <w:proofErr w:type="spellEnd"/>
+      <w:r>
+        <w:t xml:space="preserve"> can handle tabs</w:t>
+      </w:r>
+      <w:r>
+        <w:t>.</w:t>
+      </w:r>
+    </w:p>
+    <w:p>
+      <w:pPr>
+        <w:tabs>
+          <w:tab w:val="center" w:pos="4820"/>
+          <w:tab w:val="right" w:pos="9070"/>
+        </w:tabs>
+      </w:pPr>
+      <w:r>
+        <w:t>Left</w:t>
+      </w:r>
+      <w:r>
+        <w:tab/>
+        <w:t>Center</w:t>
+      </w:r>
+      <w:r>
+        <w:tab/>
+        <w:t>Right</w:t>
+      </w:r>
+    </w:p>
+    <w:p/>
     <w:p/>
     <w:sectPr>
       <w:type w:val="continuous"/>
@@ -563,11 +695,11 @@
   <w:endnote w:id="1">
     <w:p>
       <w:pPr>
-        <w:pStyle w:val="EndnoteText"/>
+        <w:pStyle w:val="Endnotentext"/>
       </w:pPr>
       <w:r>
         <w:rPr>
-          <w:rStyle w:val="EndnoteReference"/>
+          <w:rStyle w:val="Endnotenzeichen"/>
         </w:rPr>
         <w:endnoteRef/>
       </w:r>
@@ -583,7 +715,7 @@
 <w:ftr xmlns:wpc="http://schemas.microsoft.com/office/word/2010/wordprocessingCanvas" xmlns:cx="http://schemas.microsoft.com/office/drawing/2014/chartex" xmlns:cx1="http://schemas.microsoft.com/office/drawing/2015/9/8/chartex" xmlns:cx2="http://schemas.microsoft.com/office/drawing/2015/10/21/chartex" xmlns:cx3="http://schemas.microsoft.com/office/drawing/2016/5/9/chartex" xmlns:cx4="http://schemas.microsoft.com/office/drawing/2016/5/10/chartex" xmlns:cx5="http://schemas.microsoft.com/office/drawing/2016/5/11/chartex" xmlns:cx6="http://schemas.microsoft.com/office/drawing/2016/5/12/chartex" xmlns:cx7="http://schemas.microsoft.com/office/drawing/2016/5/13/chartex" xmlns:cx8="http://schemas.microsoft.com/office/drawing/2016/5/14/chartex" xmlns:mc="http://schemas.openxmlformats.org/markup-compatibility/2006" xmlns:aink="http://schemas.microsoft.com/office/drawing/2016/ink" xmlns:am3d="http://schemas.microsoft.com/office/drawing/2017/model3d" xmlns:o="urn:schemas-microsoft-com:office:office" xmlns:r="http://schemas.openxmlformats.org/officeDocument/2006/relationships" xmlns:m="http://schemas.openxmlformats.org/officeDocument/2006/math" xmlns:v="urn:schemas-microsoft-com:vml" xmlns:wp14="http://schemas.microsoft.com/office/word/2010/wordprocessingDrawing" xmlns:wp="http://schemas.openxmlformats.org/drawingml/2006/wordprocessingDrawing" xmlns:w10="urn:schemas-microsoft-com:office:word" xmlns:w="http://schemas.openxmlformats.org/wordprocessingml/2006/main" xmlns:w14="http://schemas.microsoft.com/office/word/2010/wordml" xmlns:w15="http://schemas.microsoft.com/office/word/2012/wordml" xmlns:w16cid="http://schemas.microsoft.com/office/word/2016/wordml/cid" xmlns:w16se="http://schemas.microsoft.com/office/word/2015/wordml/symex" xmlns:wpg="http://schemas.microsoft.com/office/word/2010/wordprocessingGroup" xmlns:wpi="http://schemas.microsoft.com/office/word/2010/wordprocessingInk" xmlns:wne="http://schemas.microsoft.com/office/word/2006/wordml" xmlns:wps="http://schemas.microsoft.com/office/word/2010/wordprocessingShape" mc:Ignorable="w14 w15 w16se w16cid wp14">
   <w:p>
     <w:pPr>
-      <w:pStyle w:val="Footer"/>
+      <w:pStyle w:val="Fuzeile"/>
     </w:pPr>
     <w:r>
       <w:tab/>
@@ -657,7 +789,7 @@
 <w:ftr xmlns:wpc="http://schemas.microsoft.com/office/word/2010/wordprocessingCanvas" xmlns:cx="http://schemas.microsoft.com/office/drawing/2014/chartex" xmlns:cx1="http://schemas.microsoft.com/office/drawing/2015/9/8/chartex" xmlns:cx2="http://schemas.microsoft.com/office/drawing/2015/10/21/chartex" xmlns:cx3="http://schemas.microsoft.com/office/drawing/2016/5/9/chartex" xmlns:cx4="http://schemas.microsoft.com/office/drawing/2016/5/10/chartex" xmlns:cx5="http://schemas.microsoft.com/office/drawing/2016/5/11/chartex" xmlns:cx6="http://schemas.microsoft.com/office/drawing/2016/5/12/chartex" xmlns:cx7="http://schemas.microsoft.com/office/drawing/2016/5/13/chartex" xmlns:cx8="http://schemas.microsoft.com/office/drawing/2016/5/14/chartex" xmlns:mc="http://schemas.openxmlformats.org/markup-compatibility/2006" xmlns:aink="http://schemas.microsoft.com/office/drawing/2016/ink" xmlns:am3d="http://schemas.microsoft.com/office/drawing/2017/model3d" xmlns:o="urn:schemas-microsoft-com:office:office" xmlns:r="http://schemas.openxmlformats.org/officeDocument/2006/relationships" xmlns:m="http://schemas.openxmlformats.org/officeDocument/2006/math" xmlns:v="urn:schemas-microsoft-com:vml" xmlns:wp14="http://schemas.microsoft.com/office/word/2010/wordprocessingDrawing" xmlns:wp="http://schemas.openxmlformats.org/drawingml/2006/wordprocessingDrawing" xmlns:w10="urn:schemas-microsoft-com:office:word" xmlns:w="http://schemas.openxmlformats.org/wordprocessingml/2006/main" xmlns:w14="http://schemas.microsoft.com/office/word/2010/wordml" xmlns:w15="http://schemas.microsoft.com/office/word/2012/wordml" xmlns:w16cid="http://schemas.microsoft.com/office/word/2016/wordml/cid" xmlns:w16se="http://schemas.microsoft.com/office/word/2015/wordml/symex" xmlns:wpg="http://schemas.microsoft.com/office/word/2010/wordprocessingGroup" xmlns:wpi="http://schemas.microsoft.com/office/word/2010/wordprocessingInk" xmlns:wne="http://schemas.microsoft.com/office/word/2006/wordml" xmlns:wps="http://schemas.microsoft.com/office/word/2010/wordprocessingShape" mc:Ignorable="w14 w15 w16se w16cid wp14">
   <w:p>
     <w:pPr>
-      <w:pStyle w:val="Footer"/>
+      <w:pStyle w:val="Fuzeile"/>
     </w:pPr>
     <w:r>
       <w:tab/>
@@ -712,33 +844,43 @@
   <w:footnote w:id="1">
     <w:p>
       <w:pPr>
-        <w:pStyle w:val="FootnoteText"/>
+        <w:pStyle w:val="Funotentext"/>
       </w:pPr>
       <w:r>
         <w:rPr>
-          <w:rStyle w:val="FootnoteReference"/>
+          <w:rStyle w:val="Funotenzeichen"/>
         </w:rPr>
         <w:footnoteRef/>
       </w:r>
       <w:r>
-        <w:t xml:space="preserve"> Rowspan</w:t>
-      </w:r>
+        <w:t xml:space="preserve"> </w:t>
+      </w:r>
+      <w:proofErr w:type="spellStart"/>
+      <w:r>
+        <w:t>Rowspan</w:t>
+      </w:r>
+      <w:proofErr w:type="spellEnd"/>
     </w:p>
   </w:footnote>
   <w:footnote w:id="2">
     <w:p>
       <w:pPr>
-        <w:pStyle w:val="FootnoteText"/>
+        <w:pStyle w:val="Funotentext"/>
       </w:pPr>
       <w:r>
         <w:rPr>
-          <w:rStyle w:val="FootnoteReference"/>
+          <w:rStyle w:val="Funotenzeichen"/>
         </w:rPr>
         <w:footnoteRef/>
       </w:r>
       <w:r>
-        <w:t xml:space="preserve"> Colspan</w:t>
-      </w:r>
+        <w:t xml:space="preserve"> </w:t>
+      </w:r>
+      <w:proofErr w:type="spellStart"/>
+      <w:r>
+        <w:t>Colspan</w:t>
+      </w:r>
+      <w:proofErr w:type="spellEnd"/>
     </w:p>
   </w:footnote>
 </w:footnotes>
@@ -748,7 +890,7 @@
 <w:hdr xmlns:wpc="http://schemas.microsoft.com/office/word/2010/wordprocessingCanvas" xmlns:cx="http://schemas.microsoft.com/office/drawing/2014/chartex" xmlns:cx1="http://schemas.microsoft.com/office/drawing/2015/9/8/chartex" xmlns:cx2="http://schemas.microsoft.com/office/drawing/2015/10/21/chartex" xmlns:cx3="http://schemas.microsoft.com/office/drawing/2016/5/9/chartex" xmlns:cx4="http://schemas.microsoft.com/office/drawing/2016/5/10/chartex" xmlns:cx5="http://schemas.microsoft.com/office/drawing/2016/5/11/chartex" xmlns:cx6="http://schemas.microsoft.com/office/drawing/2016/5/12/chartex" xmlns:cx7="http://schemas.microsoft.com/office/drawing/2016/5/13/chartex" xmlns:cx8="http://schemas.microsoft.com/office/drawing/2016/5/14/chartex" xmlns:mc="http://schemas.openxmlformats.org/markup-compatibility/2006" xmlns:aink="http://schemas.microsoft.com/office/drawing/2016/ink" xmlns:am3d="http://schemas.microsoft.com/office/drawing/2017/model3d" xmlns:o="urn:schemas-microsoft-com:office:office" xmlns:r="http://schemas.openxmlformats.org/officeDocument/2006/relationships" xmlns:m="http://schemas.openxmlformats.org/officeDocument/2006/math" xmlns:v="urn:schemas-microsoft-com:vml" xmlns:wp14="http://schemas.microsoft.com/office/word/2010/wordprocessingDrawing" xmlns:wp="http://schemas.openxmlformats.org/drawingml/2006/wordprocessingDrawing" xmlns:w10="urn:schemas-microsoft-com:office:word" xmlns:w="http://schemas.openxmlformats.org/wordprocessingml/2006/main" xmlns:w14="http://schemas.microsoft.com/office/word/2010/wordml" xmlns:w15="http://schemas.microsoft.com/office/word/2012/wordml" xmlns:w16cid="http://schemas.microsoft.com/office/word/2016/wordml/cid" xmlns:w16se="http://schemas.microsoft.com/office/word/2015/wordml/symex" xmlns:wpg="http://schemas.microsoft.com/office/word/2010/wordprocessingGroup" xmlns:wpi="http://schemas.microsoft.com/office/word/2010/wordprocessingInk" xmlns:wne="http://schemas.microsoft.com/office/word/2006/wordml" xmlns:wps="http://schemas.microsoft.com/office/word/2010/wordprocessingShape" mc:Ignorable="w14 w15 w16se w16cid wp14">
   <w:p>
     <w:pPr>
-      <w:pStyle w:val="Header"/>
+      <w:pStyle w:val="Kopfzeile"/>
     </w:pPr>
     <w:r>
       <w:t>Subsequent header</w:t>
@@ -761,7 +903,7 @@
 <w:hdr xmlns:wpc="http://schemas.microsoft.com/office/word/2010/wordprocessingCanvas" xmlns:cx="http://schemas.microsoft.com/office/drawing/2014/chartex" xmlns:cx1="http://schemas.microsoft.com/office/drawing/2015/9/8/chartex" xmlns:cx2="http://schemas.microsoft.com/office/drawing/2015/10/21/chartex" xmlns:cx3="http://schemas.microsoft.com/office/drawing/2016/5/9/chartex" xmlns:cx4="http://schemas.microsoft.com/office/drawing/2016/5/10/chartex" xmlns:cx5="http://schemas.microsoft.com/office/drawing/2016/5/11/chartex" xmlns:cx6="http://schemas.microsoft.com/office/drawing/2016/5/12/chartex" xmlns:cx7="http://schemas.microsoft.com/office/drawing/2016/5/13/chartex" xmlns:cx8="http://schemas.microsoft.com/office/drawing/2016/5/14/chartex" xmlns:mc="http://schemas.openxmlformats.org/markup-compatibility/2006" xmlns:aink="http://schemas.microsoft.com/office/drawing/2016/ink" xmlns:am3d="http://schemas.microsoft.com/office/drawing/2017/model3d" xmlns:o="urn:schemas-microsoft-com:office:office" xmlns:r="http://schemas.openxmlformats.org/officeDocument/2006/relationships" xmlns:m="http://schemas.openxmlformats.org/officeDocument/2006/math" xmlns:v="urn:schemas-microsoft-com:vml" xmlns:wp14="http://schemas.microsoft.com/office/word/2010/wordprocessingDrawing" xmlns:wp="http://schemas.openxmlformats.org/drawingml/2006/wordprocessingDrawing" xmlns:w10="urn:schemas-microsoft-com:office:word" xmlns:w="http://schemas.openxmlformats.org/wordprocessingml/2006/main" xmlns:w14="http://schemas.microsoft.com/office/word/2010/wordml" xmlns:w15="http://schemas.microsoft.com/office/word/2012/wordml" xmlns:w16cid="http://schemas.microsoft.com/office/word/2016/wordml/cid" xmlns:w16se="http://schemas.microsoft.com/office/word/2015/wordml/symex" xmlns:wpg="http://schemas.microsoft.com/office/word/2010/wordprocessingGroup" xmlns:wpi="http://schemas.microsoft.com/office/word/2010/wordprocessingInk" xmlns:wne="http://schemas.microsoft.com/office/word/2006/wordml" xmlns:wps="http://schemas.microsoft.com/office/word/2010/wordprocessingShape" mc:Ignorable="w14 w15 w16se w16cid wp14">
   <w:p>
     <w:pPr>
-      <w:pStyle w:val="Header"/>
+      <w:pStyle w:val="Kopfzeile"/>
       <w:jc w:val="center"/>
     </w:pPr>
     <w:r>
@@ -2228,7 +2370,7 @@
     <w:rPrDefault>
       <w:rPr>
         <w:rFonts w:ascii="Arial" w:eastAsia="Arial" w:hAnsi="Arial" w:cs="Arial"/>
-        <w:lang w:val="en-US" w:eastAsia="en-US" w:bidi="ar-SA"/>
+        <w:lang w:val="de-CH" w:eastAsia="de-CH" w:bidi="ar-SA"/>
       </w:rPr>
     </w:rPrDefault>
     <w:pPrDefault/>
@@ -2610,17 +2752,20 @@
     <w:lsdException w:name="Hashtag" w:semiHidden="1" w:unhideWhenUsed="1"/>
     <w:lsdException w:name="Unresolved Mention" w:semiHidden="1" w:unhideWhenUsed="1"/>
   </w:latentStyles>
-  <w:style w:type="paragraph" w:default="1" w:styleId="Normal">
+  <w:style w:type="paragraph" w:default="1" w:styleId="Standard">
     <w:name w:val="Normal"/>
     <w:pPr>
       <w:spacing w:after="160" w:line="259" w:lineRule="auto"/>
     </w:pPr>
+    <w:rPr>
+      <w:lang w:val="en-US" w:eastAsia="en-US"/>
+    </w:rPr>
   </w:style>
-  <w:style w:type="paragraph" w:styleId="Heading1">
+  <w:style w:type="paragraph" w:styleId="berschrift1">
     <w:name w:val="heading 1"/>
-    <w:basedOn w:val="Normal"/>
-    <w:next w:val="Normal"/>
-    <w:link w:val="Heading1Char"/>
+    <w:basedOn w:val="Standard"/>
+    <w:next w:val="Standard"/>
+    <w:link w:val="berschrift1Zchn"/>
     <w:uiPriority w:val="9"/>
     <w:qFormat/>
     <w:rsid w:val="000B6ACB"/>
@@ -2638,11 +2783,11 @@
       <w:szCs w:val="32"/>
     </w:rPr>
   </w:style>
-  <w:style w:type="paragraph" w:styleId="Heading2">
+  <w:style w:type="paragraph" w:styleId="berschrift2">
     <w:name w:val="heading 2"/>
-    <w:basedOn w:val="Normal"/>
-    <w:next w:val="Normal"/>
-    <w:link w:val="Heading2Char"/>
+    <w:basedOn w:val="Standard"/>
+    <w:next w:val="Standard"/>
+    <w:link w:val="berschrift2Zchn"/>
     <w:uiPriority w:val="9"/>
     <w:unhideWhenUsed/>
     <w:qFormat/>
@@ -2662,13 +2807,13 @@
       <w:szCs w:val="28"/>
     </w:rPr>
   </w:style>
-  <w:style w:type="character" w:default="1" w:styleId="DefaultParagraphFont">
+  <w:style w:type="character" w:default="1" w:styleId="Absatz-Standardschriftart">
     <w:name w:val="Default Paragraph Font"/>
     <w:uiPriority w:val="1"/>
     <w:semiHidden/>
     <w:unhideWhenUsed/>
   </w:style>
-  <w:style w:type="table" w:default="1" w:styleId="TableNormal">
+  <w:style w:type="table" w:default="1" w:styleId="NormaleTabelle">
     <w:name w:val="Normal Table"/>
     <w:uiPriority w:val="99"/>
     <w:semiHidden/>
@@ -2683,7 +2828,7 @@
       </w:tblCellMar>
     </w:tblPr>
   </w:style>
-  <w:style w:type="numbering" w:default="1" w:styleId="NoList">
+  <w:style w:type="numbering" w:default="1" w:styleId="KeineListe">
     <w:name w:val="No List"/>
     <w:uiPriority w:val="99"/>
     <w:semiHidden/>
@@ -2691,7 +2836,7 @@
   </w:style>
   <w:style w:type="paragraph" w:customStyle="1" w:styleId="ChangedFontStyle">
     <w:name w:val="Changed Font Style"/>
-    <w:basedOn w:val="Normal"/>
+    <w:basedOn w:val="Standard"/>
     <w:link w:val="ChangedFontStyleChar"/>
     <w:qFormat/>
     <w:rsid w:val="004348EF"/>
@@ -2700,9 +2845,9 @@
       <w:color w:val="FF0000"/>
     </w:rPr>
   </w:style>
-  <w:style w:type="character" w:customStyle="1" w:styleId="Heading1Char">
-    <w:name w:val="Heading 1 Char"/>
-    <w:link w:val="Heading1"/>
+  <w:style w:type="character" w:customStyle="1" w:styleId="berschrift1Zchn">
+    <w:name w:val="Überschrift 1 Zchn"/>
+    <w:link w:val="berschrift1"/>
     <w:uiPriority w:val="9"/>
     <w:rsid w:val="000B6ACB"/>
     <w:rPr>
@@ -2723,9 +2868,9 @@
       <w:color w:val="FF0000"/>
     </w:rPr>
   </w:style>
-  <w:style w:type="table" w:styleId="TableGrid">
+  <w:style w:type="table" w:styleId="Tabellenraster">
     <w:name w:val="Table Grid"/>
-    <w:basedOn w:val="TableNormal"/>
+    <w:basedOn w:val="NormaleTabelle"/>
     <w:uiPriority w:val="39"/>
     <w:rsid w:val="000A5E7B"/>
     <w:tblPr>
@@ -2739,24 +2884,24 @@
       </w:tblBorders>
     </w:tblPr>
   </w:style>
-  <w:style w:type="paragraph" w:styleId="FootnoteText">
+  <w:style w:type="paragraph" w:styleId="Funotentext">
     <w:name w:val="footnote text"/>
-    <w:basedOn w:val="Normal"/>
-    <w:link w:val="FootnoteTextChar"/>
+    <w:basedOn w:val="Standard"/>
+    <w:link w:val="FunotentextZchn"/>
     <w:uiPriority w:val="99"/>
     <w:semiHidden/>
     <w:unhideWhenUsed/>
     <w:rsid w:val="000A5E7B"/>
   </w:style>
-  <w:style w:type="character" w:customStyle="1" w:styleId="FootnoteTextChar">
-    <w:name w:val="Footnote Text Char"/>
-    <w:basedOn w:val="DefaultParagraphFont"/>
-    <w:link w:val="FootnoteText"/>
+  <w:style w:type="character" w:customStyle="1" w:styleId="FunotentextZchn">
+    <w:name w:val="Fußnotentext Zchn"/>
+    <w:basedOn w:val="Absatz-Standardschriftart"/>
+    <w:link w:val="Funotentext"/>
     <w:uiPriority w:val="99"/>
     <w:semiHidden/>
     <w:rsid w:val="000A5E7B"/>
   </w:style>
-  <w:style w:type="character" w:styleId="FootnoteReference">
+  <w:style w:type="character" w:styleId="Funotenzeichen">
     <w:name w:val="footnote reference"/>
     <w:uiPriority w:val="99"/>
     <w:semiHidden/>
@@ -2776,9 +2921,9 @@
       <w:u w:val="single"/>
     </w:rPr>
   </w:style>
-  <w:style w:type="character" w:customStyle="1" w:styleId="Heading2Char">
-    <w:name w:val="Heading 2 Char"/>
-    <w:link w:val="Heading2"/>
+  <w:style w:type="character" w:customStyle="1" w:styleId="berschrift2Zchn">
+    <w:name w:val="Überschrift 2 Zchn"/>
+    <w:link w:val="berschrift2"/>
     <w:uiPriority w:val="9"/>
     <w:rsid w:val="00B568BE"/>
     <w:rPr>
@@ -2791,10 +2936,10 @@
       <w:szCs w:val="28"/>
     </w:rPr>
   </w:style>
-  <w:style w:type="paragraph" w:styleId="Header">
+  <w:style w:type="paragraph" w:styleId="Kopfzeile">
     <w:name w:val="header"/>
-    <w:basedOn w:val="Normal"/>
-    <w:link w:val="HeaderChar"/>
+    <w:basedOn w:val="Standard"/>
+    <w:link w:val="KopfzeileZchn"/>
     <w:uiPriority w:val="99"/>
     <w:unhideWhenUsed/>
     <w:rsid w:val="00730873"/>
@@ -2805,17 +2950,17 @@
       </w:tabs>
     </w:pPr>
   </w:style>
-  <w:style w:type="character" w:customStyle="1" w:styleId="HeaderChar">
-    <w:name w:val="Header Char"/>
-    <w:basedOn w:val="DefaultParagraphFont"/>
-    <w:link w:val="Header"/>
+  <w:style w:type="character" w:customStyle="1" w:styleId="KopfzeileZchn">
+    <w:name w:val="Kopfzeile Zchn"/>
+    <w:basedOn w:val="Absatz-Standardschriftart"/>
+    <w:link w:val="Kopfzeile"/>
     <w:uiPriority w:val="99"/>
     <w:rsid w:val="00730873"/>
   </w:style>
-  <w:style w:type="paragraph" w:styleId="Footer">
+  <w:style w:type="paragraph" w:styleId="Fuzeile">
     <w:name w:val="footer"/>
-    <w:basedOn w:val="Normal"/>
-    <w:link w:val="FooterChar"/>
+    <w:basedOn w:val="Standard"/>
+    <w:link w:val="FuzeileZchn"/>
     <w:uiPriority w:val="99"/>
     <w:unhideWhenUsed/>
     <w:rsid w:val="00730873"/>
@@ -2826,31 +2971,31 @@
       </w:tabs>
     </w:pPr>
   </w:style>
-  <w:style w:type="character" w:customStyle="1" w:styleId="FooterChar">
-    <w:name w:val="Footer Char"/>
-    <w:basedOn w:val="DefaultParagraphFont"/>
-    <w:link w:val="Footer"/>
+  <w:style w:type="character" w:customStyle="1" w:styleId="FuzeileZchn">
+    <w:name w:val="Fußzeile Zchn"/>
+    <w:basedOn w:val="Absatz-Standardschriftart"/>
+    <w:link w:val="Fuzeile"/>
     <w:uiPriority w:val="99"/>
     <w:rsid w:val="00730873"/>
   </w:style>
-  <w:style w:type="paragraph" w:styleId="EndnoteText">
+  <w:style w:type="paragraph" w:styleId="Endnotentext">
     <w:name w:val="endnote text"/>
-    <w:basedOn w:val="Normal"/>
-    <w:link w:val="EndnoteTextChar"/>
+    <w:basedOn w:val="Standard"/>
+    <w:link w:val="EndnotentextZchn"/>
     <w:uiPriority w:val="99"/>
     <w:semiHidden/>
     <w:unhideWhenUsed/>
     <w:rsid w:val="00730873"/>
   </w:style>
-  <w:style w:type="character" w:customStyle="1" w:styleId="EndnoteTextChar">
-    <w:name w:val="Endnote Text Char"/>
-    <w:basedOn w:val="DefaultParagraphFont"/>
-    <w:link w:val="EndnoteText"/>
+  <w:style w:type="character" w:customStyle="1" w:styleId="EndnotentextZchn">
+    <w:name w:val="Endnotentext Zchn"/>
+    <w:basedOn w:val="Absatz-Standardschriftart"/>
+    <w:link w:val="Endnotentext"/>
     <w:uiPriority w:val="99"/>
     <w:semiHidden/>
     <w:rsid w:val="00730873"/>
   </w:style>
-  <w:style w:type="character" w:styleId="EndnoteReference">
+  <w:style w:type="character" w:styleId="Endnotenzeichen">
     <w:name w:val="endnote reference"/>
     <w:uiPriority w:val="99"/>
     <w:semiHidden/>
@@ -2860,10 +3005,10 @@
       <w:vertAlign w:val="superscript"/>
     </w:rPr>
   </w:style>
-  <w:style w:type="paragraph" w:styleId="BalloonText">
+  <w:style w:type="paragraph" w:styleId="Sprechblasentext">
     <w:name w:val="Balloon Text"/>
-    <w:basedOn w:val="Normal"/>
-    <w:link w:val="BalloonTextChar"/>
+    <w:basedOn w:val="Standard"/>
+    <w:link w:val="SprechblasentextZchn"/>
     <w:uiPriority w:val="99"/>
     <w:semiHidden/>
     <w:unhideWhenUsed/>
@@ -2877,9 +3022,9 @@
       <w:szCs w:val="26"/>
     </w:rPr>
   </w:style>
-  <w:style w:type="character" w:customStyle="1" w:styleId="BalloonTextChar">
-    <w:name w:val="Balloon Text Char"/>
-    <w:link w:val="BalloonText"/>
+  <w:style w:type="character" w:customStyle="1" w:styleId="SprechblasentextZchn">
+    <w:name w:val="Sprechblasentext Zchn"/>
+    <w:link w:val="Sprechblasentext"/>
     <w:uiPriority w:val="99"/>
     <w:semiHidden/>
     <w:rsid w:val="00CA33EA"/>
@@ -3180,7 +3325,7 @@
 </file>
 
 <file path=customXml/itemProps1.xml><?xml version="1.0" encoding="utf-8"?>
-<ds:datastoreItem xmlns:ds="http://schemas.openxmlformats.org/officeDocument/2006/customXml" ds:itemID="{F0D0BBDC-B027-5D4D-8932-7FE1B63BA001}">
+<ds:datastoreItem xmlns:ds="http://schemas.openxmlformats.org/officeDocument/2006/customXml" ds:itemID="{BF3738EF-9B83-4147-869D-25D0759BBAF4}">
   <ds:schemaRefs>
     <ds:schemaRef ds:uri="http://schemas.openxmlformats.org/officeDocument/2006/bibliography"/>
   </ds:schemaRefs>

</xml_diff>